<commit_message>
Added Javascript as facelandmark detection for unity, added dependency with eel for data transfer between face-api and python for LSL to Unity
</commit_message>
<xml_diff>
--- a/Assets/StreamingAssets/FacialLandmarking/Markers .docx
+++ b/Assets/StreamingAssets/FacialLandmarking/Markers .docx
@@ -37,19 +37,7 @@
         <w:rPr>
           <w:lang w:val="en-US"/>
         </w:rPr>
-        <w:t>1</w:t>
-      </w:r>
-      <w:r>
-        <w:rPr>
-          <w:lang w:val="en-US"/>
-        </w:rPr>
-        <w:t xml:space="preserve">] = </w:t>
-      </w:r>
-      <w:r>
-        <w:rPr>
-          <w:lang w:val="en-US"/>
-        </w:rPr>
-        <w:t>Marker 6</w:t>
+        <w:t>1] = Marker 6</w:t>
       </w:r>
     </w:p>
     <w:p>
@@ -68,19 +56,7 @@
         <w:rPr>
           <w:lang w:val="en-US"/>
         </w:rPr>
-        <w:t>2</w:t>
-      </w:r>
-      <w:r>
-        <w:rPr>
-          <w:lang w:val="en-US"/>
-        </w:rPr>
-        <w:t xml:space="preserve">] = </w:t>
-      </w:r>
-      <w:r>
-        <w:rPr>
-          <w:lang w:val="en-US"/>
-        </w:rPr>
-        <w:t>Marker 7</w:t>
+        <w:t>2] = Marker 7</w:t>
       </w:r>
     </w:p>
     <w:p>
@@ -99,19 +75,7 @@
         <w:rPr>
           <w:lang w:val="en-US"/>
         </w:rPr>
-        <w:t>3</w:t>
-      </w:r>
-      <w:r>
-        <w:rPr>
-          <w:lang w:val="en-US"/>
-        </w:rPr>
-        <w:t xml:space="preserve">] = Marker </w:t>
-      </w:r>
-      <w:r>
-        <w:rPr>
-          <w:lang w:val="en-US"/>
-        </w:rPr>
-        <w:t>8 = MouthOpeningMarker1</w:t>
+        <w:t>3] = Marker 8 = MouthOpeningMarker1</w:t>
       </w:r>
     </w:p>
     <w:p>
@@ -130,31 +94,7 @@
         <w:rPr>
           <w:lang w:val="en-US"/>
         </w:rPr>
-        <w:t>4</w:t>
-      </w:r>
-      <w:r>
-        <w:rPr>
-          <w:lang w:val="en-US"/>
-        </w:rPr>
-        <w:t xml:space="preserve">] = Marker </w:t>
-      </w:r>
-      <w:r>
-        <w:rPr>
-          <w:lang w:val="en-US"/>
-        </w:rPr>
-        <w:t xml:space="preserve">9 </w:t>
-      </w:r>
-      <w:r>
-        <w:rPr>
-          <w:lang w:val="en-US"/>
-        </w:rPr>
-        <w:t>= MouthOpeningMarker</w:t>
-      </w:r>
-      <w:r>
-        <w:rPr>
-          <w:lang w:val="en-US"/>
-        </w:rPr>
-        <w:t>2</w:t>
+        <w:t>4] = Marker 9 = MouthOpeningMarker2</w:t>
       </w:r>
     </w:p>
     <w:p>
@@ -173,19 +113,7 @@
         <w:rPr>
           <w:lang w:val="en-US"/>
         </w:rPr>
-        <w:t>5</w:t>
-      </w:r>
-      <w:r>
-        <w:rPr>
-          <w:lang w:val="en-US"/>
-        </w:rPr>
-        <w:t xml:space="preserve">] = Marker </w:t>
-      </w:r>
-      <w:r>
-        <w:rPr>
-          <w:lang w:val="en-US"/>
-        </w:rPr>
-        <w:t>10</w:t>
+        <w:t>5] = Marker 10</w:t>
       </w:r>
     </w:p>
     <w:p>
@@ -209,61 +137,7 @@
         <w:rPr>
           <w:lang w:val="en-US"/>
         </w:rPr>
-        <w:t>6</w:t>
-      </w:r>
-      <w:r>
-        <w:rPr>
-          <w:lang w:val="en-US"/>
-        </w:rPr>
-        <w:t xml:space="preserve">] = Marker </w:t>
-      </w:r>
-      <w:r>
-        <w:rPr>
-          <w:lang w:val="en-US"/>
-        </w:rPr>
-        <w:t>15 =</w:t>
-      </w:r>
-      <w:r>
-        <w:rPr>
-          <w:lang w:val="en-US"/>
-        </w:rPr>
-        <w:t xml:space="preserve"> Mouth</w:t>
-      </w:r>
-      <w:r>
-        <w:rPr>
-          <w:lang w:val="en-US"/>
-        </w:rPr>
-        <w:t>Stretching</w:t>
-      </w:r>
-      <w:r>
-        <w:rPr>
-          <w:lang w:val="en-US"/>
-        </w:rPr>
-        <w:t>Marker1</w:t>
-      </w:r>
-      <w:r>
-        <w:rPr>
-          <w:lang w:val="en-US"/>
-        </w:rPr>
-        <w:t xml:space="preserve"> </w:t>
-      </w:r>
-      <w:r>
-        <w:rPr>
-          <w:lang w:val="en-US"/>
-        </w:rPr>
-        <w:t>= Mouth</w:t>
-      </w:r>
-      <w:r>
-        <w:rPr>
-          <w:lang w:val="en-US"/>
-        </w:rPr>
-        <w:t>Protrusion</w:t>
-      </w:r>
-      <w:r>
-        <w:rPr>
-          <w:lang w:val="en-US"/>
-        </w:rPr>
-        <w:t>Marker1</w:t>
+        <w:t>6] = Marker 15 = MouthStretchingMarker1 = MouthProtrusionMarker1</w:t>
       </w:r>
     </w:p>
     <w:p>
@@ -282,49 +156,148 @@
         <w:rPr>
           <w:lang w:val="en-US"/>
         </w:rPr>
-        <w:t>7</w:t>
-      </w:r>
-      <w:r>
-        <w:rPr>
-          <w:lang w:val="en-US"/>
-        </w:rPr>
-        <w:t xml:space="preserve">] = Marker </w:t>
-      </w:r>
-      <w:r>
-        <w:rPr>
-          <w:lang w:val="en-US"/>
-        </w:rPr>
-        <w:t xml:space="preserve">16 </w:t>
-      </w:r>
-      <w:r>
-        <w:rPr>
-          <w:lang w:val="en-US"/>
-        </w:rPr>
-        <w:t>= MouthStretchingMarker</w:t>
-      </w:r>
-      <w:r>
-        <w:rPr>
-          <w:lang w:val="en-US"/>
-        </w:rPr>
-        <w:t>2</w:t>
-      </w:r>
-      <w:r>
-        <w:rPr>
-          <w:lang w:val="en-US"/>
-        </w:rPr>
-        <w:t xml:space="preserve"> = MouthProtrusionMarker</w:t>
-      </w:r>
-      <w:r>
-        <w:rPr>
-          <w:lang w:val="en-US"/>
-        </w:rPr>
-        <w:t>2</w:t>
+        <w:t>7] = Marker 16 = MouthStretchingMarker2 = MouthProtrusionMarker2</w:t>
       </w:r>
     </w:p>
     <w:p/>
     <w:p>
-      <w:bookmarkStart w:id="0" w:name="_GoBack"/>
-      <w:bookmarkEnd w:id="0"/>
+      <w:r>
+        <w:rPr>
+          <w:noProof/>
+        </w:rPr>
+        <w:drawing>
+          <wp:anchor distT="0" distB="0" distL="114300" distR="114300" simplePos="0" relativeHeight="251680768" behindDoc="1" locked="0" layoutInCell="1" allowOverlap="1" wp14:anchorId="3127B202" wp14:editId="1F33410B">
+            <wp:simplePos x="0" y="0"/>
+            <wp:positionH relativeFrom="margin">
+              <wp:align>center</wp:align>
+            </wp:positionH>
+            <wp:positionV relativeFrom="paragraph">
+              <wp:posOffset>8878</wp:posOffset>
+            </wp:positionV>
+            <wp:extent cx="3441940" cy="2215197"/>
+            <wp:effectExtent l="0" t="0" r="6350" b="0"/>
+            <wp:wrapNone/>
+            <wp:docPr id="1" name="Picture 1"/>
+            <wp:cNvGraphicFramePr>
+              <a:graphicFrameLocks xmlns:a="http://schemas.openxmlformats.org/drawingml/2006/main" noChangeAspect="1"/>
+            </wp:cNvGraphicFramePr>
+            <a:graphic xmlns:a="http://schemas.openxmlformats.org/drawingml/2006/main">
+              <a:graphicData uri="http://schemas.openxmlformats.org/drawingml/2006/picture">
+                <pic:pic xmlns:pic="http://schemas.openxmlformats.org/drawingml/2006/picture">
+                  <pic:nvPicPr>
+                    <pic:cNvPr id="0" name="Picture 1"/>
+                    <pic:cNvPicPr>
+                      <a:picLocks noChangeAspect="1" noChangeArrowheads="1"/>
+                    </pic:cNvPicPr>
+                  </pic:nvPicPr>
+                  <pic:blipFill>
+                    <a:blip r:embed="rId4">
+                      <a:extLst>
+                        <a:ext uri="{28A0092B-C50C-407E-A947-70E740481C1C}">
+                          <a14:useLocalDpi xmlns:a14="http://schemas.microsoft.com/office/drawing/2010/main" val="0"/>
+                        </a:ext>
+                      </a:extLst>
+                    </a:blip>
+                    <a:srcRect/>
+                    <a:stretch>
+                      <a:fillRect/>
+                    </a:stretch>
+                  </pic:blipFill>
+                  <pic:spPr bwMode="auto">
+                    <a:xfrm>
+                      <a:off x="0" y="0"/>
+                      <a:ext cx="3441940" cy="2215197"/>
+                    </a:xfrm>
+                    <a:prstGeom prst="rect">
+                      <a:avLst/>
+                    </a:prstGeom>
+                    <a:noFill/>
+                    <a:ln>
+                      <a:noFill/>
+                    </a:ln>
+                  </pic:spPr>
+                </pic:pic>
+              </a:graphicData>
+            </a:graphic>
+          </wp:anchor>
+        </w:drawing>
+      </w:r>
+    </w:p>
+    <w:p/>
+    <w:p/>
+    <w:p/>
+    <w:p/>
+    <w:p/>
+    <w:p/>
+    <w:p/>
+    <w:p/>
+    <w:p>
+      <w:r>
+        <w:drawing>
+          <wp:anchor distT="0" distB="0" distL="114300" distR="114300" simplePos="0" relativeHeight="251681792" behindDoc="1" locked="0" layoutInCell="1" allowOverlap="1" wp14:anchorId="007D1AE7" wp14:editId="692C4D83">
+            <wp:simplePos x="0" y="0"/>
+            <wp:positionH relativeFrom="margin">
+              <wp:align>center</wp:align>
+            </wp:positionH>
+            <wp:positionV relativeFrom="paragraph">
+              <wp:posOffset>172240</wp:posOffset>
+            </wp:positionV>
+            <wp:extent cx="3362863" cy="3591560"/>
+            <wp:effectExtent l="0" t="0" r="9525" b="8890"/>
+            <wp:wrapNone/>
+            <wp:docPr id="4" name="Picture 4"/>
+            <wp:cNvGraphicFramePr>
+              <a:graphicFrameLocks xmlns:a="http://schemas.openxmlformats.org/drawingml/2006/main" noChangeAspect="1"/>
+            </wp:cNvGraphicFramePr>
+            <a:graphic xmlns:a="http://schemas.openxmlformats.org/drawingml/2006/main">
+              <a:graphicData uri="http://schemas.openxmlformats.org/drawingml/2006/picture">
+                <pic:pic xmlns:pic="http://schemas.openxmlformats.org/drawingml/2006/picture">
+                  <pic:nvPicPr>
+                    <pic:cNvPr id="1" name=""/>
+                    <pic:cNvPicPr/>
+                  </pic:nvPicPr>
+                  <pic:blipFill rotWithShape="1">
+                    <a:blip r:embed="rId5">
+                      <a:extLst>
+                        <a:ext uri="{28A0092B-C50C-407E-A947-70E740481C1C}">
+                          <a14:useLocalDpi xmlns:a14="http://schemas.microsoft.com/office/drawing/2010/main" val="0"/>
+                        </a:ext>
+                      </a:extLst>
+                    </a:blip>
+                    <a:srcRect t="2492"/>
+                    <a:stretch/>
+                  </pic:blipFill>
+                  <pic:spPr bwMode="auto">
+                    <a:xfrm>
+                      <a:off x="0" y="0"/>
+                      <a:ext cx="3362863" cy="3591560"/>
+                    </a:xfrm>
+                    <a:prstGeom prst="rect">
+                      <a:avLst/>
+                    </a:prstGeom>
+                    <a:ln>
+                      <a:noFill/>
+                    </a:ln>
+                    <a:extLst>
+                      <a:ext uri="{53640926-AAD7-44D8-BBD7-CCE9431645EC}">
+                        <a14:shadowObscured xmlns:a14="http://schemas.microsoft.com/office/drawing/2010/main"/>
+                      </a:ext>
+                    </a:extLst>
+                  </pic:spPr>
+                </pic:pic>
+              </a:graphicData>
+            </a:graphic>
+            <wp14:sizeRelH relativeFrom="margin">
+              <wp14:pctWidth>0</wp14:pctWidth>
+            </wp14:sizeRelH>
+            <wp14:sizeRelV relativeFrom="margin">
+              <wp14:pctHeight>0</wp14:pctHeight>
+            </wp14:sizeRelV>
+          </wp:anchor>
+        </w:drawing>
+      </w:r>
+    </w:p>
+    <w:p>
       <w:r>
         <w:rPr>
           <w:noProof/>
@@ -332,18 +305,18 @@
         <mc:AlternateContent>
           <mc:Choice Requires="wps">
             <w:drawing>
-              <wp:anchor distT="0" distB="0" distL="114300" distR="114300" simplePos="0" relativeHeight="251661312" behindDoc="0" locked="0" layoutInCell="1" allowOverlap="1" wp14:anchorId="06748A80" wp14:editId="5E8C58E2">
+              <wp:anchor distT="0" distB="0" distL="114300" distR="114300" simplePos="0" relativeHeight="251670528" behindDoc="0" locked="0" layoutInCell="1" allowOverlap="1" wp14:anchorId="4D4D0703" wp14:editId="5A3323A4">
                 <wp:simplePos x="0" y="0"/>
                 <wp:positionH relativeFrom="column">
-                  <wp:posOffset>666147</wp:posOffset>
+                  <wp:posOffset>334977</wp:posOffset>
                 </wp:positionH>
                 <wp:positionV relativeFrom="paragraph">
-                  <wp:posOffset>809903</wp:posOffset>
+                  <wp:posOffset>2209887</wp:posOffset>
                 </wp:positionV>
-                <wp:extent cx="1915688" cy="376517"/>
-                <wp:effectExtent l="0" t="0" r="27940" b="24130"/>
+                <wp:extent cx="2331268" cy="221810"/>
+                <wp:effectExtent l="0" t="0" r="12065" b="26035"/>
                 <wp:wrapNone/>
-                <wp:docPr id="5" name="Straight Connector 5"/>
+                <wp:docPr id="13" name="Straight Connector 13"/>
                 <wp:cNvGraphicFramePr/>
                 <a:graphic xmlns:a="http://schemas.openxmlformats.org/drawingml/2006/main">
                   <a:graphicData uri="http://schemas.microsoft.com/office/word/2010/wordprocessingShape">
@@ -352,7 +325,7 @@
                       <wps:spPr>
                         <a:xfrm flipH="1" flipV="1">
                           <a:off x="0" y="0"/>
-                          <a:ext cx="1915688" cy="376517"/>
+                          <a:ext cx="2331268" cy="221810"/>
                         </a:xfrm>
                         <a:prstGeom prst="line">
                           <a:avLst/>
@@ -387,7 +360,7 @@
           </mc:Choice>
           <mc:Fallback>
             <w:pict>
-              <v:line w14:anchorId="3C2CCE67" id="Straight Connector 5" o:spid="_x0000_s1026" style="position:absolute;flip:x y;z-index:251661312;visibility:visible;mso-wrap-style:square;mso-width-percent:0;mso-height-percent:0;mso-wrap-distance-left:9pt;mso-wrap-distance-top:0;mso-wrap-distance-right:9pt;mso-wrap-distance-bottom:0;mso-position-horizontal:absolute;mso-position-horizontal-relative:text;mso-position-vertical:absolute;mso-position-vertical-relative:text;mso-width-percent:0;mso-height-percent:0;mso-width-relative:margin;mso-height-relative:margin" from="52.45pt,63.75pt" to="203.3pt,93.4pt" o:gfxdata="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" strokecolor="black [3200]" strokeweight=".5pt">
+              <v:line w14:anchorId="2AEAE258" id="Straight Connector 13" o:spid="_x0000_s1026" style="position:absolute;flip:x y;z-index:251670528;visibility:visible;mso-wrap-style:square;mso-width-percent:0;mso-height-percent:0;mso-wrap-distance-left:9pt;mso-wrap-distance-top:0;mso-wrap-distance-right:9pt;mso-wrap-distance-bottom:0;mso-position-horizontal:absolute;mso-position-horizontal-relative:text;mso-position-vertical:absolute;mso-position-vertical-relative:text;mso-width-percent:0;mso-height-percent:0;mso-width-relative:margin;mso-height-relative:margin" from="26.4pt,174pt" to="209.95pt,191.45pt" o:gfxdata="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" strokecolor="black [3200]" strokeweight=".5pt">
                 <v:stroke joinstyle="miter"/>
               </v:line>
             </w:pict>
@@ -401,27 +374,27 @@
         <mc:AlternateContent>
           <mc:Choice Requires="wps">
             <w:drawing>
-              <wp:anchor distT="0" distB="0" distL="114300" distR="114300" simplePos="0" relativeHeight="251659264" behindDoc="0" locked="0" layoutInCell="1" allowOverlap="1" wp14:anchorId="5597948A" wp14:editId="00F8CE7D">
+              <wp:anchor distT="0" distB="0" distL="114300" distR="114300" simplePos="0" relativeHeight="251673600" behindDoc="0" locked="0" layoutInCell="1" allowOverlap="1" wp14:anchorId="0CA8607C" wp14:editId="708FDEA4">
                 <wp:simplePos x="0" y="0"/>
                 <wp:positionH relativeFrom="column">
-                  <wp:posOffset>3467273</wp:posOffset>
+                  <wp:posOffset>443619</wp:posOffset>
                 </wp:positionH>
                 <wp:positionV relativeFrom="paragraph">
-                  <wp:posOffset>772666</wp:posOffset>
+                  <wp:posOffset>2472439</wp:posOffset>
                 </wp:positionV>
-                <wp:extent cx="1509108" cy="471681"/>
-                <wp:effectExtent l="0" t="0" r="34290" b="24130"/>
+                <wp:extent cx="2842788" cy="328747"/>
+                <wp:effectExtent l="0" t="0" r="15240" b="33655"/>
                 <wp:wrapNone/>
-                <wp:docPr id="2" name="Straight Connector 2"/>
+                <wp:docPr id="15" name="Straight Connector 15"/>
                 <wp:cNvGraphicFramePr/>
                 <a:graphic xmlns:a="http://schemas.openxmlformats.org/drawingml/2006/main">
                   <a:graphicData uri="http://schemas.microsoft.com/office/word/2010/wordprocessingShape">
                     <wps:wsp>
                       <wps:cNvCnPr/>
                       <wps:spPr>
-                        <a:xfrm flipV="1">
+                        <a:xfrm flipH="1">
                           <a:off x="0" y="0"/>
-                          <a:ext cx="1509108" cy="471681"/>
+                          <a:ext cx="2842788" cy="328747"/>
                         </a:xfrm>
                         <a:prstGeom prst="line">
                           <a:avLst/>
@@ -456,7 +429,7 @@
           </mc:Choice>
           <mc:Fallback>
             <w:pict>
-              <v:line w14:anchorId="4BC3D98D" id="Straight Connector 2" o:spid="_x0000_s1026" style="position:absolute;flip:y;z-index:251659264;visibility:visible;mso-wrap-style:square;mso-width-percent:0;mso-height-percent:0;mso-wrap-distance-left:9pt;mso-wrap-distance-top:0;mso-wrap-distance-right:9pt;mso-wrap-distance-bottom:0;mso-position-horizontal:absolute;mso-position-horizontal-relative:text;mso-position-vertical:absolute;mso-position-vertical-relative:text;mso-width-percent:0;mso-height-percent:0;mso-width-relative:margin;mso-height-relative:margin" from="273pt,60.85pt" to="391.85pt,98pt" o:gfxdata="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" strokecolor="black [3200]" strokeweight=".5pt">
+              <v:line w14:anchorId="032C3F6F" id="Straight Connector 15" o:spid="_x0000_s1026" style="position:absolute;flip:x;z-index:251673600;visibility:visible;mso-wrap-style:square;mso-width-percent:0;mso-height-percent:0;mso-wrap-distance-left:9pt;mso-wrap-distance-top:0;mso-wrap-distance-right:9pt;mso-wrap-distance-bottom:0;mso-position-horizontal:absolute;mso-position-horizontal-relative:text;mso-position-vertical:absolute;mso-position-vertical-relative:text;mso-width-percent:0;mso-height-percent:0;mso-width-relative:margin;mso-height-relative:margin" from="34.95pt,194.7pt" to="258.8pt,220.6pt" o:gfxdata="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" strokecolor="black [3200]" strokeweight=".5pt">
                 <v:stroke joinstyle="miter"/>
               </v:line>
             </w:pict>
@@ -470,27 +443,27 @@
         <mc:AlternateContent>
           <mc:Choice Requires="wps">
             <w:drawing>
-              <wp:anchor distT="0" distB="0" distL="114300" distR="114300" simplePos="0" relativeHeight="251670528" behindDoc="0" locked="0" layoutInCell="1" allowOverlap="1" wp14:anchorId="4D4D0703" wp14:editId="52389BA3">
+              <wp:anchor distT="0" distB="0" distL="114300" distR="114300" simplePos="0" relativeHeight="251665408" behindDoc="0" locked="0" layoutInCell="1" allowOverlap="1" wp14:anchorId="06AA903E" wp14:editId="3E3EE457">
                 <wp:simplePos x="0" y="0"/>
                 <wp:positionH relativeFrom="column">
-                  <wp:posOffset>332841</wp:posOffset>
+                  <wp:posOffset>2978590</wp:posOffset>
                 </wp:positionH>
                 <wp:positionV relativeFrom="paragraph">
-                  <wp:posOffset>2210002</wp:posOffset>
+                  <wp:posOffset>2314003</wp:posOffset>
                 </wp:positionV>
-                <wp:extent cx="2381097" cy="142647"/>
-                <wp:effectExtent l="0" t="0" r="19685" b="29210"/>
+                <wp:extent cx="2193133" cy="113168"/>
+                <wp:effectExtent l="0" t="0" r="36195" b="20320"/>
                 <wp:wrapNone/>
-                <wp:docPr id="13" name="Straight Connector 13"/>
+                <wp:docPr id="9" name="Straight Connector 9"/>
                 <wp:cNvGraphicFramePr/>
                 <a:graphic xmlns:a="http://schemas.openxmlformats.org/drawingml/2006/main">
                   <a:graphicData uri="http://schemas.microsoft.com/office/word/2010/wordprocessingShape">
                     <wps:wsp>
                       <wps:cNvCnPr/>
                       <wps:spPr>
-                        <a:xfrm flipH="1" flipV="1">
+                        <a:xfrm>
                           <a:off x="0" y="0"/>
-                          <a:ext cx="2381097" cy="142647"/>
+                          <a:ext cx="2193133" cy="113168"/>
                         </a:xfrm>
                         <a:prstGeom prst="line">
                           <a:avLst/>
@@ -525,7 +498,7 @@
           </mc:Choice>
           <mc:Fallback>
             <w:pict>
-              <v:line w14:anchorId="1EADB955" id="Straight Connector 13" o:spid="_x0000_s1026" style="position:absolute;flip:x y;z-index:251670528;visibility:visible;mso-wrap-style:square;mso-width-percent:0;mso-height-percent:0;mso-wrap-distance-left:9pt;mso-wrap-distance-top:0;mso-wrap-distance-right:9pt;mso-wrap-distance-bottom:0;mso-position-horizontal:absolute;mso-position-horizontal-relative:text;mso-position-vertical:absolute;mso-position-vertical-relative:text;mso-width-percent:0;mso-height-percent:0;mso-width-relative:margin;mso-height-relative:margin" from="26.2pt,174pt" to="213.7pt,185.25pt" o:gfxdata="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" strokecolor="black [3200]" strokeweight=".5pt">
+              <v:line w14:anchorId="6724D3B1" id="Straight Connector 9" o:spid="_x0000_s1026" style="position:absolute;z-index:251665408;visibility:visible;mso-wrap-style:square;mso-width-percent:0;mso-height-percent:0;mso-wrap-distance-left:9pt;mso-wrap-distance-top:0;mso-wrap-distance-right:9pt;mso-wrap-distance-bottom:0;mso-position-horizontal:absolute;mso-position-horizontal-relative:text;mso-position-vertical:absolute;mso-position-vertical-relative:text;mso-width-percent:0;mso-height-percent:0;mso-width-relative:margin;mso-height-relative:margin" from="234.55pt,182.2pt" to="407.25pt,191.1pt" o:gfxdata="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" strokecolor="black [3200]" strokeweight=".5pt">
                 <v:stroke joinstyle="miter"/>
               </v:line>
             </w:pict>
@@ -539,27 +512,27 @@
         <mc:AlternateContent>
           <mc:Choice Requires="wps">
             <w:drawing>
-              <wp:anchor distT="0" distB="0" distL="114300" distR="114300" simplePos="0" relativeHeight="251673600" behindDoc="0" locked="0" layoutInCell="1" allowOverlap="1" wp14:anchorId="0CA8607C" wp14:editId="6E52B7BD">
+              <wp:anchor distT="0" distB="0" distL="114300" distR="114300" simplePos="0" relativeHeight="251678720" behindDoc="0" locked="0" layoutInCell="1" allowOverlap="1" wp14:anchorId="01219414" wp14:editId="51B5CEAB">
                 <wp:simplePos x="0" y="0"/>
                 <wp:positionH relativeFrom="column">
-                  <wp:posOffset>446227</wp:posOffset>
+                  <wp:posOffset>2969971</wp:posOffset>
                 </wp:positionH>
                 <wp:positionV relativeFrom="paragraph">
-                  <wp:posOffset>2374595</wp:posOffset>
+                  <wp:posOffset>3139389</wp:posOffset>
                 </wp:positionV>
-                <wp:extent cx="2856586" cy="426415"/>
-                <wp:effectExtent l="0" t="0" r="20320" b="31115"/>
+                <wp:extent cx="2187245" cy="226771"/>
+                <wp:effectExtent l="0" t="0" r="22860" b="20955"/>
                 <wp:wrapNone/>
-                <wp:docPr id="15" name="Straight Connector 15"/>
+                <wp:docPr id="18" name="Straight Connector 18"/>
                 <wp:cNvGraphicFramePr/>
                 <a:graphic xmlns:a="http://schemas.openxmlformats.org/drawingml/2006/main">
                   <a:graphicData uri="http://schemas.microsoft.com/office/word/2010/wordprocessingShape">
                     <wps:wsp>
                       <wps:cNvCnPr/>
                       <wps:spPr>
-                        <a:xfrm flipH="1">
+                        <a:xfrm>
                           <a:off x="0" y="0"/>
-                          <a:ext cx="2856586" cy="426415"/>
+                          <a:ext cx="2187245" cy="226771"/>
                         </a:xfrm>
                         <a:prstGeom prst="line">
                           <a:avLst/>
@@ -594,7 +567,7 @@
           </mc:Choice>
           <mc:Fallback>
             <w:pict>
-              <v:line w14:anchorId="03F73E4F" id="Straight Connector 15" o:spid="_x0000_s1026" style="position:absolute;flip:x;z-index:251673600;visibility:visible;mso-wrap-style:square;mso-width-percent:0;mso-height-percent:0;mso-wrap-distance-left:9pt;mso-wrap-distance-top:0;mso-wrap-distance-right:9pt;mso-wrap-distance-bottom:0;mso-position-horizontal:absolute;mso-position-horizontal-relative:text;mso-position-vertical:absolute;mso-position-vertical-relative:text;mso-width-percent:0;mso-height-percent:0;mso-width-relative:margin;mso-height-relative:margin" from="35.15pt,187pt" to="260.1pt,220.6pt" o:gfxdata="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" strokecolor="black [3200]" strokeweight=".5pt">
+              <v:line w14:anchorId="63CE340B" id="Straight Connector 18" o:spid="_x0000_s1026" style="position:absolute;z-index:251678720;visibility:visible;mso-wrap-style:square;mso-width-percent:0;mso-height-percent:0;mso-wrap-distance-left:9pt;mso-wrap-distance-top:0;mso-wrap-distance-right:9pt;mso-wrap-distance-bottom:0;mso-position-horizontal:absolute;mso-position-horizontal-relative:text;mso-position-vertical:absolute;mso-position-vertical-relative:text;mso-width-percent:0;mso-height-percent:0;mso-width-relative:margin;mso-height-relative:margin" from="233.85pt,247.2pt" to="406.05pt,265.05pt" o:gfxdata="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" strokecolor="black [3200]" strokeweight=".5pt">
                 <v:stroke joinstyle="miter"/>
               </v:line>
             </w:pict>
@@ -608,340 +581,13 @@
         <mc:AlternateContent>
           <mc:Choice Requires="wps">
             <w:drawing>
-              <wp:anchor distT="0" distB="0" distL="114300" distR="114300" simplePos="0" relativeHeight="251669504" behindDoc="0" locked="0" layoutInCell="1" allowOverlap="1" wp14:anchorId="258275F5" wp14:editId="66EF374B">
+              <wp:anchor distT="0" distB="0" distL="114300" distR="114300" simplePos="0" relativeHeight="251677696" behindDoc="0" locked="0" layoutInCell="1" allowOverlap="1" wp14:anchorId="4CE83993" wp14:editId="02CA4B17">
                 <wp:simplePos x="0" y="0"/>
                 <wp:positionH relativeFrom="column">
-                  <wp:posOffset>3006546</wp:posOffset>
+                  <wp:posOffset>5175275</wp:posOffset>
                 </wp:positionH>
                 <wp:positionV relativeFrom="paragraph">
-                  <wp:posOffset>2615997</wp:posOffset>
-                </wp:positionV>
-                <wp:extent cx="2184197" cy="291008"/>
-                <wp:effectExtent l="0" t="0" r="26035" b="33020"/>
-                <wp:wrapNone/>
-                <wp:docPr id="12" name="Straight Connector 12"/>
-                <wp:cNvGraphicFramePr/>
-                <a:graphic xmlns:a="http://schemas.openxmlformats.org/drawingml/2006/main">
-                  <a:graphicData uri="http://schemas.microsoft.com/office/word/2010/wordprocessingShape">
-                    <wps:wsp>
-                      <wps:cNvCnPr/>
-                      <wps:spPr>
-                        <a:xfrm>
-                          <a:off x="0" y="0"/>
-                          <a:ext cx="2184197" cy="291008"/>
-                        </a:xfrm>
-                        <a:prstGeom prst="line">
-                          <a:avLst/>
-                        </a:prstGeom>
-                      </wps:spPr>
-                      <wps:style>
-                        <a:lnRef idx="1">
-                          <a:schemeClr val="dk1"/>
-                        </a:lnRef>
-                        <a:fillRef idx="0">
-                          <a:schemeClr val="dk1"/>
-                        </a:fillRef>
-                        <a:effectRef idx="0">
-                          <a:schemeClr val="dk1"/>
-                        </a:effectRef>
-                        <a:fontRef idx="minor">
-                          <a:schemeClr val="tx1"/>
-                        </a:fontRef>
-                      </wps:style>
-                      <wps:bodyPr/>
-                    </wps:wsp>
-                  </a:graphicData>
-                </a:graphic>
-                <wp14:sizeRelV relativeFrom="margin">
-                  <wp14:pctHeight>0</wp14:pctHeight>
-                </wp14:sizeRelV>
-              </wp:anchor>
-            </w:drawing>
-          </mc:Choice>
-          <mc:Fallback>
-            <w:pict>
-              <v:line w14:anchorId="261679D7" id="Straight Connector 12" o:spid="_x0000_s1026" style="position:absolute;z-index:251669504;visibility:visible;mso-wrap-style:square;mso-height-percent:0;mso-wrap-distance-left:9pt;mso-wrap-distance-top:0;mso-wrap-distance-right:9pt;mso-wrap-distance-bottom:0;mso-position-horizontal:absolute;mso-position-horizontal-relative:text;mso-position-vertical:absolute;mso-position-vertical-relative:text;mso-height-percent:0;mso-height-relative:margin" from="236.75pt,206pt" to="408.75pt,228.9pt" o:gfxdata="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" strokecolor="black [3200]" strokeweight=".5pt">
-                <v:stroke joinstyle="miter"/>
-              </v:line>
-            </w:pict>
-          </mc:Fallback>
-        </mc:AlternateContent>
-      </w:r>
-      <w:r>
-        <w:rPr>
-          <w:noProof/>
-        </w:rPr>
-        <mc:AlternateContent>
-          <mc:Choice Requires="wps">
-            <w:drawing>
-              <wp:anchor distT="0" distB="0" distL="114300" distR="114300" simplePos="0" relativeHeight="251678720" behindDoc="0" locked="0" layoutInCell="1" allowOverlap="1" wp14:anchorId="01219414" wp14:editId="02D4B40A">
-                <wp:simplePos x="0" y="0"/>
-                <wp:positionH relativeFrom="column">
-                  <wp:posOffset>3035808</wp:posOffset>
-                </wp:positionH>
-                <wp:positionV relativeFrom="paragraph">
-                  <wp:posOffset>2944876</wp:posOffset>
-                </wp:positionV>
-                <wp:extent cx="1030300" cy="674522"/>
-                <wp:effectExtent l="0" t="0" r="36830" b="30480"/>
-                <wp:wrapNone/>
-                <wp:docPr id="18" name="Straight Connector 18"/>
-                <wp:cNvGraphicFramePr/>
-                <a:graphic xmlns:a="http://schemas.openxmlformats.org/drawingml/2006/main">
-                  <a:graphicData uri="http://schemas.microsoft.com/office/word/2010/wordprocessingShape">
-                    <wps:wsp>
-                      <wps:cNvCnPr/>
-                      <wps:spPr>
-                        <a:xfrm>
-                          <a:off x="0" y="0"/>
-                          <a:ext cx="1030300" cy="674522"/>
-                        </a:xfrm>
-                        <a:prstGeom prst="line">
-                          <a:avLst/>
-                        </a:prstGeom>
-                      </wps:spPr>
-                      <wps:style>
-                        <a:lnRef idx="1">
-                          <a:schemeClr val="dk1"/>
-                        </a:lnRef>
-                        <a:fillRef idx="0">
-                          <a:schemeClr val="dk1"/>
-                        </a:fillRef>
-                        <a:effectRef idx="0">
-                          <a:schemeClr val="dk1"/>
-                        </a:effectRef>
-                        <a:fontRef idx="minor">
-                          <a:schemeClr val="tx1"/>
-                        </a:fontRef>
-                      </wps:style>
-                      <wps:bodyPr/>
-                    </wps:wsp>
-                  </a:graphicData>
-                </a:graphic>
-                <wp14:sizeRelH relativeFrom="margin">
-                  <wp14:pctWidth>0</wp14:pctWidth>
-                </wp14:sizeRelH>
-                <wp14:sizeRelV relativeFrom="margin">
-                  <wp14:pctHeight>0</wp14:pctHeight>
-                </wp14:sizeRelV>
-              </wp:anchor>
-            </w:drawing>
-          </mc:Choice>
-          <mc:Fallback>
-            <w:pict>
-              <v:line w14:anchorId="3F7B4308" id="Straight Connector 18" o:spid="_x0000_s1026" style="position:absolute;z-index:251678720;visibility:visible;mso-wrap-style:square;mso-width-percent:0;mso-height-percent:0;mso-wrap-distance-left:9pt;mso-wrap-distance-top:0;mso-wrap-distance-right:9pt;mso-wrap-distance-bottom:0;mso-position-horizontal:absolute;mso-position-horizontal-relative:text;mso-position-vertical:absolute;mso-position-vertical-relative:text;mso-width-percent:0;mso-height-percent:0;mso-width-relative:margin;mso-height-relative:margin" from="239.05pt,231.9pt" to="320.2pt,285pt" o:gfxdata="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" strokecolor="black [3200]" strokeweight=".5pt">
-                <v:stroke joinstyle="miter"/>
-              </v:line>
-            </w:pict>
-          </mc:Fallback>
-        </mc:AlternateContent>
-      </w:r>
-      <w:r>
-        <w:rPr>
-          <w:noProof/>
-        </w:rPr>
-        <mc:AlternateContent>
-          <mc:Choice Requires="wps">
-            <w:drawing>
-              <wp:anchor distT="0" distB="0" distL="114300" distR="114300" simplePos="0" relativeHeight="251665408" behindDoc="0" locked="0" layoutInCell="1" allowOverlap="1" wp14:anchorId="06AA903E" wp14:editId="4435D392">
-                <wp:simplePos x="0" y="0"/>
-                <wp:positionH relativeFrom="column">
-                  <wp:posOffset>3032150</wp:posOffset>
-                </wp:positionH>
-                <wp:positionV relativeFrom="paragraph">
-                  <wp:posOffset>2224634</wp:posOffset>
-                </wp:positionV>
-                <wp:extent cx="2148307" cy="205282"/>
-                <wp:effectExtent l="0" t="0" r="23495" b="23495"/>
-                <wp:wrapNone/>
-                <wp:docPr id="9" name="Straight Connector 9"/>
-                <wp:cNvGraphicFramePr/>
-                <a:graphic xmlns:a="http://schemas.openxmlformats.org/drawingml/2006/main">
-                  <a:graphicData uri="http://schemas.microsoft.com/office/word/2010/wordprocessingShape">
-                    <wps:wsp>
-                      <wps:cNvCnPr/>
-                      <wps:spPr>
-                        <a:xfrm>
-                          <a:off x="0" y="0"/>
-                          <a:ext cx="2148307" cy="205282"/>
-                        </a:xfrm>
-                        <a:prstGeom prst="line">
-                          <a:avLst/>
-                        </a:prstGeom>
-                      </wps:spPr>
-                      <wps:style>
-                        <a:lnRef idx="1">
-                          <a:schemeClr val="dk1"/>
-                        </a:lnRef>
-                        <a:fillRef idx="0">
-                          <a:schemeClr val="dk1"/>
-                        </a:fillRef>
-                        <a:effectRef idx="0">
-                          <a:schemeClr val="dk1"/>
-                        </a:effectRef>
-                        <a:fontRef idx="minor">
-                          <a:schemeClr val="tx1"/>
-                        </a:fontRef>
-                      </wps:style>
-                      <wps:bodyPr/>
-                    </wps:wsp>
-                  </a:graphicData>
-                </a:graphic>
-                <wp14:sizeRelH relativeFrom="margin">
-                  <wp14:pctWidth>0</wp14:pctWidth>
-                </wp14:sizeRelH>
-                <wp14:sizeRelV relativeFrom="margin">
-                  <wp14:pctHeight>0</wp14:pctHeight>
-                </wp14:sizeRelV>
-              </wp:anchor>
-            </w:drawing>
-          </mc:Choice>
-          <mc:Fallback>
-            <w:pict>
-              <v:line w14:anchorId="47850864" id="Straight Connector 9" o:spid="_x0000_s1026" style="position:absolute;z-index:251665408;visibility:visible;mso-wrap-style:square;mso-width-percent:0;mso-height-percent:0;mso-wrap-distance-left:9pt;mso-wrap-distance-top:0;mso-wrap-distance-right:9pt;mso-wrap-distance-bottom:0;mso-position-horizontal:absolute;mso-position-horizontal-relative:text;mso-position-vertical:absolute;mso-position-vertical-relative:text;mso-width-percent:0;mso-height-percent:0;mso-width-relative:margin;mso-height-relative:margin" from="238.75pt,175.15pt" to="407.9pt,191.3pt" o:gfxdata="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" strokecolor="black [3200]" strokeweight=".5pt">
-                <v:stroke joinstyle="miter"/>
-              </v:line>
-            </w:pict>
-          </mc:Fallback>
-        </mc:AlternateContent>
-      </w:r>
-      <w:r>
-        <w:rPr>
-          <w:noProof/>
-        </w:rPr>
-        <mc:AlternateContent>
-          <mc:Choice Requires="wps">
-            <w:drawing>
-              <wp:anchor distT="0" distB="0" distL="114300" distR="114300" simplePos="0" relativeHeight="251663360" behindDoc="0" locked="0" layoutInCell="1" allowOverlap="1" wp14:anchorId="5A613EE9" wp14:editId="1FBA2514">
-                <wp:simplePos x="0" y="0"/>
-                <wp:positionH relativeFrom="column">
-                  <wp:posOffset>3021178</wp:posOffset>
-                </wp:positionH>
-                <wp:positionV relativeFrom="paragraph">
-                  <wp:posOffset>2038172</wp:posOffset>
-                </wp:positionV>
-                <wp:extent cx="2152650" cy="29185"/>
-                <wp:effectExtent l="0" t="0" r="19050" b="28575"/>
-                <wp:wrapNone/>
-                <wp:docPr id="7" name="Straight Connector 7"/>
-                <wp:cNvGraphicFramePr/>
-                <a:graphic xmlns:a="http://schemas.openxmlformats.org/drawingml/2006/main">
-                  <a:graphicData uri="http://schemas.microsoft.com/office/word/2010/wordprocessingShape">
-                    <wps:wsp>
-                      <wps:cNvCnPr/>
-                      <wps:spPr>
-                        <a:xfrm flipV="1">
-                          <a:off x="0" y="0"/>
-                          <a:ext cx="2152650" cy="29185"/>
-                        </a:xfrm>
-                        <a:prstGeom prst="line">
-                          <a:avLst/>
-                        </a:prstGeom>
-                      </wps:spPr>
-                      <wps:style>
-                        <a:lnRef idx="1">
-                          <a:schemeClr val="dk1"/>
-                        </a:lnRef>
-                        <a:fillRef idx="0">
-                          <a:schemeClr val="dk1"/>
-                        </a:fillRef>
-                        <a:effectRef idx="0">
-                          <a:schemeClr val="dk1"/>
-                        </a:effectRef>
-                        <a:fontRef idx="minor">
-                          <a:schemeClr val="tx1"/>
-                        </a:fontRef>
-                      </wps:style>
-                      <wps:bodyPr/>
-                    </wps:wsp>
-                  </a:graphicData>
-                </a:graphic>
-                <wp14:sizeRelV relativeFrom="margin">
-                  <wp14:pctHeight>0</wp14:pctHeight>
-                </wp14:sizeRelV>
-              </wp:anchor>
-            </w:drawing>
-          </mc:Choice>
-          <mc:Fallback>
-            <w:pict>
-              <v:line w14:anchorId="6BF35A82" id="Straight Connector 7" o:spid="_x0000_s1026" style="position:absolute;flip:y;z-index:251663360;visibility:visible;mso-wrap-style:square;mso-height-percent:0;mso-wrap-distance-left:9pt;mso-wrap-distance-top:0;mso-wrap-distance-right:9pt;mso-wrap-distance-bottom:0;mso-position-horizontal:absolute;mso-position-horizontal-relative:text;mso-position-vertical:absolute;mso-position-vertical-relative:text;mso-height-percent:0;mso-height-relative:margin" from="237.9pt,160.5pt" to="407.4pt,162.8pt" o:gfxdata="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" strokecolor="black [3200]" strokeweight=".5pt">
-                <v:stroke joinstyle="miter"/>
-              </v:line>
-            </w:pict>
-          </mc:Fallback>
-        </mc:AlternateContent>
-      </w:r>
-      <w:r>
-        <w:drawing>
-          <wp:anchor distT="0" distB="0" distL="114300" distR="114300" simplePos="0" relativeHeight="251679744" behindDoc="1" locked="0" layoutInCell="1" allowOverlap="1" wp14:anchorId="1199D449" wp14:editId="5066BCA5">
-            <wp:simplePos x="0" y="0"/>
-            <wp:positionH relativeFrom="margin">
-              <wp:posOffset>1333500</wp:posOffset>
-            </wp:positionH>
-            <wp:positionV relativeFrom="paragraph">
-              <wp:posOffset>67310</wp:posOffset>
-            </wp:positionV>
-            <wp:extent cx="3461472" cy="3514725"/>
-            <wp:effectExtent l="0" t="0" r="5715" b="0"/>
-            <wp:wrapNone/>
-            <wp:docPr id="19" name="Picture 19"/>
-            <wp:cNvGraphicFramePr>
-              <a:graphicFrameLocks xmlns:a="http://schemas.openxmlformats.org/drawingml/2006/main" noChangeAspect="1"/>
-            </wp:cNvGraphicFramePr>
-            <a:graphic xmlns:a="http://schemas.openxmlformats.org/drawingml/2006/main">
-              <a:graphicData uri="http://schemas.openxmlformats.org/drawingml/2006/picture">
-                <pic:pic xmlns:pic="http://schemas.openxmlformats.org/drawingml/2006/picture">
-                  <pic:nvPicPr>
-                    <pic:cNvPr id="1" name=""/>
-                    <pic:cNvPicPr/>
-                  </pic:nvPicPr>
-                  <pic:blipFill>
-                    <a:blip r:embed="rId4">
-                      <a:extLst>
-                        <a:ext uri="{28A0092B-C50C-407E-A947-70E740481C1C}">
-                          <a14:useLocalDpi xmlns:a14="http://schemas.microsoft.com/office/drawing/2010/main" val="0"/>
-                        </a:ext>
-                      </a:extLst>
-                    </a:blip>
-                    <a:stretch>
-                      <a:fillRect/>
-                    </a:stretch>
-                  </pic:blipFill>
-                  <pic:spPr>
-                    <a:xfrm>
-                      <a:off x="0" y="0"/>
-                      <a:ext cx="3461472" cy="3514725"/>
-                    </a:xfrm>
-                    <a:prstGeom prst="rect">
-                      <a:avLst/>
-                    </a:prstGeom>
-                  </pic:spPr>
-                </pic:pic>
-              </a:graphicData>
-            </a:graphic>
-            <wp14:sizeRelH relativeFrom="margin">
-              <wp14:pctWidth>0</wp14:pctWidth>
-            </wp14:sizeRelH>
-            <wp14:sizeRelV relativeFrom="margin">
-              <wp14:pctHeight>0</wp14:pctHeight>
-            </wp14:sizeRelV>
-          </wp:anchor>
-        </w:drawing>
-      </w:r>
-      <w:r>
-        <w:rPr>
-          <w:noProof/>
-        </w:rPr>
-        <mc:AlternateContent>
-          <mc:Choice Requires="wps">
-            <w:drawing>
-              <wp:anchor distT="0" distB="0" distL="114300" distR="114300" simplePos="0" relativeHeight="251677696" behindDoc="0" locked="0" layoutInCell="1" allowOverlap="1" wp14:anchorId="4CE83993" wp14:editId="27B911FA">
-                <wp:simplePos x="0" y="0"/>
-                <wp:positionH relativeFrom="column">
-                  <wp:posOffset>4057650</wp:posOffset>
-                </wp:positionH>
-                <wp:positionV relativeFrom="paragraph">
-                  <wp:posOffset>3609975</wp:posOffset>
+                  <wp:posOffset>3244215</wp:posOffset>
                 </wp:positionV>
                 <wp:extent cx="923925" cy="266700"/>
                 <wp:effectExtent l="0" t="0" r="28575" b="19050"/>
@@ -981,13 +627,7 @@
                               <w:rPr>
                                 <w:lang w:val="fr-CA"/>
                               </w:rPr>
-                              <w:t>Marker 1</w:t>
-                            </w:r>
-                            <w:r>
-                              <w:rPr>
-                                <w:lang w:val="fr-CA"/>
-                              </w:rPr>
-                              <w:t>0</w:t>
+                              <w:t>Marker 10</w:t>
                             </w:r>
                           </w:p>
                         </w:txbxContent>
@@ -1010,7 +650,7 @@
                 <v:stroke joinstyle="miter"/>
                 <v:path gradientshapeok="t" o:connecttype="rect"/>
               </v:shapetype>
-              <v:shape id="Text Box 17" o:spid="_x0000_s1026" type="#_x0000_t202" style="position:absolute;margin-left:319.5pt;margin-top:284.25pt;width:72.75pt;height:21pt;z-index:251677696;visibility:visible;mso-wrap-style:square;mso-wrap-distance-left:9pt;mso-wrap-distance-top:0;mso-wrap-distance-right:9pt;mso-wrap-distance-bottom:0;mso-position-horizontal:absolute;mso-position-horizontal-relative:text;mso-position-vertical:absolute;mso-position-vertical-relative:text;v-text-anchor:top" o:gfxdata="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" fillcolor="white [3201]" strokeweight=".5pt">
+              <v:shape id="Text Box 17" o:spid="_x0000_s1026" type="#_x0000_t202" style="position:absolute;margin-left:407.5pt;margin-top:255.45pt;width:72.75pt;height:21pt;z-index:251677696;visibility:visible;mso-wrap-style:square;mso-wrap-distance-left:9pt;mso-wrap-distance-top:0;mso-wrap-distance-right:9pt;mso-wrap-distance-bottom:0;mso-position-horizontal:absolute;mso-position-horizontal-relative:text;mso-position-vertical:absolute;mso-position-vertical-relative:text;v-text-anchor:top" o:gfxdata="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" fillcolor="white [3201]" strokeweight=".5pt">
                 <v:textbox>
                   <w:txbxContent>
                     <w:p>
@@ -1023,18 +663,290 @@
                         <w:rPr>
                           <w:lang w:val="fr-CA"/>
                         </w:rPr>
-                        <w:t>Marker 1</w:t>
-                      </w:r>
-                      <w:r>
-                        <w:rPr>
-                          <w:lang w:val="fr-CA"/>
-                        </w:rPr>
-                        <w:t>0</w:t>
+                        <w:t>Marker 10</w:t>
                       </w:r>
                     </w:p>
                   </w:txbxContent>
                 </v:textbox>
               </v:shape>
+            </w:pict>
+          </mc:Fallback>
+        </mc:AlternateContent>
+      </w:r>
+      <w:bookmarkStart w:id="0" w:name="_GoBack"/>
+      <w:r>
+        <w:rPr>
+          <w:noProof/>
+        </w:rPr>
+        <mc:AlternateContent>
+          <mc:Choice Requires="wps">
+            <w:drawing>
+              <wp:anchor distT="0" distB="0" distL="114300" distR="114300" simplePos="0" relativeHeight="251669504" behindDoc="0" locked="0" layoutInCell="1" allowOverlap="1" wp14:anchorId="258275F5" wp14:editId="09153A38">
+                <wp:simplePos x="0" y="0"/>
+                <wp:positionH relativeFrom="column">
+                  <wp:posOffset>2964217</wp:posOffset>
+                </wp:positionH>
+                <wp:positionV relativeFrom="paragraph">
+                  <wp:posOffset>2737885</wp:posOffset>
+                </wp:positionV>
+                <wp:extent cx="2227102" cy="169488"/>
+                <wp:effectExtent l="0" t="0" r="20955" b="21590"/>
+                <wp:wrapNone/>
+                <wp:docPr id="12" name="Straight Connector 12"/>
+                <wp:cNvGraphicFramePr/>
+                <a:graphic xmlns:a="http://schemas.openxmlformats.org/drawingml/2006/main">
+                  <a:graphicData uri="http://schemas.microsoft.com/office/word/2010/wordprocessingShape">
+                    <wps:wsp>
+                      <wps:cNvCnPr/>
+                      <wps:spPr>
+                        <a:xfrm>
+                          <a:off x="0" y="0"/>
+                          <a:ext cx="2227102" cy="169488"/>
+                        </a:xfrm>
+                        <a:prstGeom prst="line">
+                          <a:avLst/>
+                        </a:prstGeom>
+                      </wps:spPr>
+                      <wps:style>
+                        <a:lnRef idx="1">
+                          <a:schemeClr val="dk1"/>
+                        </a:lnRef>
+                        <a:fillRef idx="0">
+                          <a:schemeClr val="dk1"/>
+                        </a:fillRef>
+                        <a:effectRef idx="0">
+                          <a:schemeClr val="dk1"/>
+                        </a:effectRef>
+                        <a:fontRef idx="minor">
+                          <a:schemeClr val="tx1"/>
+                        </a:fontRef>
+                      </wps:style>
+                      <wps:bodyPr/>
+                    </wps:wsp>
+                  </a:graphicData>
+                </a:graphic>
+                <wp14:sizeRelH relativeFrom="margin">
+                  <wp14:pctWidth>0</wp14:pctWidth>
+                </wp14:sizeRelH>
+                <wp14:sizeRelV relativeFrom="margin">
+                  <wp14:pctHeight>0</wp14:pctHeight>
+                </wp14:sizeRelV>
+              </wp:anchor>
+            </w:drawing>
+          </mc:Choice>
+          <mc:Fallback>
+            <w:pict>
+              <v:line w14:anchorId="156BA728" id="Straight Connector 12" o:spid="_x0000_s1026" style="position:absolute;z-index:251669504;visibility:visible;mso-wrap-style:square;mso-width-percent:0;mso-height-percent:0;mso-wrap-distance-left:9pt;mso-wrap-distance-top:0;mso-wrap-distance-right:9pt;mso-wrap-distance-bottom:0;mso-position-horizontal:absolute;mso-position-horizontal-relative:text;mso-position-vertical:absolute;mso-position-vertical-relative:text;mso-width-percent:0;mso-height-percent:0;mso-width-relative:margin;mso-height-relative:margin" from="233.4pt,215.6pt" to="408.75pt,228.95pt" o:gfxdata="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" strokecolor="black [3200]" strokeweight=".5pt">
+                <v:stroke joinstyle="miter"/>
+              </v:line>
+            </w:pict>
+          </mc:Fallback>
+        </mc:AlternateContent>
+      </w:r>
+      <w:bookmarkEnd w:id="0"/>
+      <w:r>
+        <w:rPr>
+          <w:noProof/>
+        </w:rPr>
+        <mc:AlternateContent>
+          <mc:Choice Requires="wps">
+            <w:drawing>
+              <wp:anchor distT="0" distB="0" distL="114300" distR="114300" simplePos="0" relativeHeight="251663360" behindDoc="0" locked="0" layoutInCell="1" allowOverlap="1" wp14:anchorId="5A613EE9" wp14:editId="4091BF40">
+                <wp:simplePos x="0" y="0"/>
+                <wp:positionH relativeFrom="column">
+                  <wp:posOffset>2975212</wp:posOffset>
+                </wp:positionH>
+                <wp:positionV relativeFrom="paragraph">
+                  <wp:posOffset>2038614</wp:posOffset>
+                </wp:positionV>
+                <wp:extent cx="2200417" cy="81887"/>
+                <wp:effectExtent l="0" t="0" r="28575" b="33020"/>
+                <wp:wrapNone/>
+                <wp:docPr id="7" name="Straight Connector 7"/>
+                <wp:cNvGraphicFramePr/>
+                <a:graphic xmlns:a="http://schemas.openxmlformats.org/drawingml/2006/main">
+                  <a:graphicData uri="http://schemas.microsoft.com/office/word/2010/wordprocessingShape">
+                    <wps:wsp>
+                      <wps:cNvCnPr/>
+                      <wps:spPr>
+                        <a:xfrm flipV="1">
+                          <a:off x="0" y="0"/>
+                          <a:ext cx="2200417" cy="81887"/>
+                        </a:xfrm>
+                        <a:prstGeom prst="line">
+                          <a:avLst/>
+                        </a:prstGeom>
+                      </wps:spPr>
+                      <wps:style>
+                        <a:lnRef idx="1">
+                          <a:schemeClr val="dk1"/>
+                        </a:lnRef>
+                        <a:fillRef idx="0">
+                          <a:schemeClr val="dk1"/>
+                        </a:fillRef>
+                        <a:effectRef idx="0">
+                          <a:schemeClr val="dk1"/>
+                        </a:effectRef>
+                        <a:fontRef idx="minor">
+                          <a:schemeClr val="tx1"/>
+                        </a:fontRef>
+                      </wps:style>
+                      <wps:bodyPr/>
+                    </wps:wsp>
+                  </a:graphicData>
+                </a:graphic>
+                <wp14:sizeRelH relativeFrom="margin">
+                  <wp14:pctWidth>0</wp14:pctWidth>
+                </wp14:sizeRelH>
+                <wp14:sizeRelV relativeFrom="margin">
+                  <wp14:pctHeight>0</wp14:pctHeight>
+                </wp14:sizeRelV>
+              </wp:anchor>
+            </w:drawing>
+          </mc:Choice>
+          <mc:Fallback>
+            <w:pict>
+              <v:line w14:anchorId="5AC96946" id="Straight Connector 7" o:spid="_x0000_s1026" style="position:absolute;flip:y;z-index:251663360;visibility:visible;mso-wrap-style:square;mso-width-percent:0;mso-height-percent:0;mso-wrap-distance-left:9pt;mso-wrap-distance-top:0;mso-wrap-distance-right:9pt;mso-wrap-distance-bottom:0;mso-position-horizontal:absolute;mso-position-horizontal-relative:text;mso-position-vertical:absolute;mso-position-vertical-relative:text;mso-width-percent:0;mso-height-percent:0;mso-width-relative:margin;mso-height-relative:margin" from="234.25pt,160.5pt" to="407.5pt,166.95pt" o:gfxdata="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" strokecolor="black [3200]" strokeweight=".5pt">
+                <v:stroke joinstyle="miter"/>
+              </v:line>
+            </w:pict>
+          </mc:Fallback>
+        </mc:AlternateContent>
+      </w:r>
+      <w:r>
+        <w:rPr>
+          <w:noProof/>
+        </w:rPr>
+        <mc:AlternateContent>
+          <mc:Choice Requires="wps">
+            <w:drawing>
+              <wp:anchor distT="0" distB="0" distL="114300" distR="114300" simplePos="0" relativeHeight="251659264" behindDoc="0" locked="0" layoutInCell="1" allowOverlap="1" wp14:anchorId="5597948A" wp14:editId="56374347">
+                <wp:simplePos x="0" y="0"/>
+                <wp:positionH relativeFrom="column">
+                  <wp:posOffset>3527945</wp:posOffset>
+                </wp:positionH>
+                <wp:positionV relativeFrom="paragraph">
+                  <wp:posOffset>769374</wp:posOffset>
+                </wp:positionV>
+                <wp:extent cx="1447345" cy="464023"/>
+                <wp:effectExtent l="0" t="0" r="19685" b="31750"/>
+                <wp:wrapNone/>
+                <wp:docPr id="2" name="Straight Connector 2"/>
+                <wp:cNvGraphicFramePr/>
+                <a:graphic xmlns:a="http://schemas.openxmlformats.org/drawingml/2006/main">
+                  <a:graphicData uri="http://schemas.microsoft.com/office/word/2010/wordprocessingShape">
+                    <wps:wsp>
+                      <wps:cNvCnPr/>
+                      <wps:spPr>
+                        <a:xfrm flipV="1">
+                          <a:off x="0" y="0"/>
+                          <a:ext cx="1447345" cy="464023"/>
+                        </a:xfrm>
+                        <a:prstGeom prst="line">
+                          <a:avLst/>
+                        </a:prstGeom>
+                      </wps:spPr>
+                      <wps:style>
+                        <a:lnRef idx="1">
+                          <a:schemeClr val="dk1"/>
+                        </a:lnRef>
+                        <a:fillRef idx="0">
+                          <a:schemeClr val="dk1"/>
+                        </a:fillRef>
+                        <a:effectRef idx="0">
+                          <a:schemeClr val="dk1"/>
+                        </a:effectRef>
+                        <a:fontRef idx="minor">
+                          <a:schemeClr val="tx1"/>
+                        </a:fontRef>
+                      </wps:style>
+                      <wps:bodyPr/>
+                    </wps:wsp>
+                  </a:graphicData>
+                </a:graphic>
+                <wp14:sizeRelH relativeFrom="margin">
+                  <wp14:pctWidth>0</wp14:pctWidth>
+                </wp14:sizeRelH>
+                <wp14:sizeRelV relativeFrom="margin">
+                  <wp14:pctHeight>0</wp14:pctHeight>
+                </wp14:sizeRelV>
+              </wp:anchor>
+            </w:drawing>
+          </mc:Choice>
+          <mc:Fallback>
+            <w:pict>
+              <v:line w14:anchorId="44C84887" id="Straight Connector 2" o:spid="_x0000_s1026" style="position:absolute;flip:y;z-index:251659264;visibility:visible;mso-wrap-style:square;mso-width-percent:0;mso-height-percent:0;mso-wrap-distance-left:9pt;mso-wrap-distance-top:0;mso-wrap-distance-right:9pt;mso-wrap-distance-bottom:0;mso-position-horizontal:absolute;mso-position-horizontal-relative:text;mso-position-vertical:absolute;mso-position-vertical-relative:text;mso-width-percent:0;mso-height-percent:0;mso-width-relative:margin;mso-height-relative:margin" from="277.8pt,60.6pt" to="391.75pt,97.15pt" o:gfxdata="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" strokecolor="black [3200]" strokeweight=".5pt">
+                <v:stroke joinstyle="miter"/>
+              </v:line>
+            </w:pict>
+          </mc:Fallback>
+        </mc:AlternateContent>
+      </w:r>
+      <w:r>
+        <w:rPr>
+          <w:noProof/>
+        </w:rPr>
+        <mc:AlternateContent>
+          <mc:Choice Requires="wps">
+            <w:drawing>
+              <wp:anchor distT="0" distB="0" distL="114300" distR="114300" simplePos="0" relativeHeight="251661312" behindDoc="0" locked="0" layoutInCell="1" allowOverlap="1" wp14:anchorId="06748A80" wp14:editId="4F592D32">
+                <wp:simplePos x="0" y="0"/>
+                <wp:positionH relativeFrom="column">
+                  <wp:posOffset>668740</wp:posOffset>
+                </wp:positionH>
+                <wp:positionV relativeFrom="paragraph">
+                  <wp:posOffset>810317</wp:posOffset>
+                </wp:positionV>
+                <wp:extent cx="1869744" cy="361666"/>
+                <wp:effectExtent l="0" t="0" r="16510" b="19685"/>
+                <wp:wrapNone/>
+                <wp:docPr id="5" name="Straight Connector 5"/>
+                <wp:cNvGraphicFramePr/>
+                <a:graphic xmlns:a="http://schemas.openxmlformats.org/drawingml/2006/main">
+                  <a:graphicData uri="http://schemas.microsoft.com/office/word/2010/wordprocessingShape">
+                    <wps:wsp>
+                      <wps:cNvCnPr/>
+                      <wps:spPr>
+                        <a:xfrm flipH="1" flipV="1">
+                          <a:off x="0" y="0"/>
+                          <a:ext cx="1869744" cy="361666"/>
+                        </a:xfrm>
+                        <a:prstGeom prst="line">
+                          <a:avLst/>
+                        </a:prstGeom>
+                      </wps:spPr>
+                      <wps:style>
+                        <a:lnRef idx="1">
+                          <a:schemeClr val="dk1"/>
+                        </a:lnRef>
+                        <a:fillRef idx="0">
+                          <a:schemeClr val="dk1"/>
+                        </a:fillRef>
+                        <a:effectRef idx="0">
+                          <a:schemeClr val="dk1"/>
+                        </a:effectRef>
+                        <a:fontRef idx="minor">
+                          <a:schemeClr val="tx1"/>
+                        </a:fontRef>
+                      </wps:style>
+                      <wps:bodyPr/>
+                    </wps:wsp>
+                  </a:graphicData>
+                </a:graphic>
+                <wp14:sizeRelH relativeFrom="margin">
+                  <wp14:pctWidth>0</wp14:pctWidth>
+                </wp14:sizeRelH>
+                <wp14:sizeRelV relativeFrom="margin">
+                  <wp14:pctHeight>0</wp14:pctHeight>
+                </wp14:sizeRelV>
+              </wp:anchor>
+            </w:drawing>
+          </mc:Choice>
+          <mc:Fallback>
+            <w:pict>
+              <v:line w14:anchorId="167E7704" id="Straight Connector 5" o:spid="_x0000_s1026" style="position:absolute;flip:x y;z-index:251661312;visibility:visible;mso-wrap-style:square;mso-width-percent:0;mso-height-percent:0;mso-wrap-distance-left:9pt;mso-wrap-distance-top:0;mso-wrap-distance-right:9pt;mso-wrap-distance-bottom:0;mso-position-horizontal:absolute;mso-position-horizontal-relative:text;mso-position-vertical:absolute;mso-position-vertical-relative:text;mso-width-percent:0;mso-height-percent:0;mso-width-relative:margin;mso-height-relative:margin" from="52.65pt,63.8pt" to="199.85pt,92.3pt" o:gfxdata="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" strokecolor="black [3200]" strokeweight=".5pt">
+                <v:stroke joinstyle="miter"/>
+              </v:line>
             </w:pict>
           </mc:Fallback>
         </mc:AlternateContent>
@@ -1092,13 +1004,7 @@
                               <w:rPr>
                                 <w:lang w:val="fr-CA"/>
                               </w:rPr>
-                              <w:t>Marker 1</w:t>
-                            </w:r>
-                            <w:r>
-                              <w:rPr>
-                                <w:lang w:val="fr-CA"/>
-                              </w:rPr>
-                              <w:t>6</w:t>
+                              <w:t>Marker 16</w:t>
                             </w:r>
                           </w:p>
                         </w:txbxContent>
@@ -1130,13 +1036,7 @@
                         <w:rPr>
                           <w:lang w:val="fr-CA"/>
                         </w:rPr>
-                        <w:t>Marker 1</w:t>
-                      </w:r>
-                      <w:r>
-                        <w:rPr>
-                          <w:lang w:val="fr-CA"/>
-                        </w:rPr>
-                        <w:t>6</w:t>
+                        <w:t>Marker 16</w:t>
                       </w:r>
                     </w:p>
                   </w:txbxContent>
@@ -1199,13 +1099,7 @@
                               <w:rPr>
                                 <w:lang w:val="fr-CA"/>
                               </w:rPr>
-                              <w:t xml:space="preserve">Marker </w:t>
-                            </w:r>
-                            <w:r>
-                              <w:rPr>
-                                <w:lang w:val="fr-CA"/>
-                              </w:rPr>
-                              <w:t>15</w:t>
+                              <w:t>Marker 15</w:t>
                             </w:r>
                           </w:p>
                         </w:txbxContent>
@@ -1237,13 +1131,7 @@
                         <w:rPr>
                           <w:lang w:val="fr-CA"/>
                         </w:rPr>
-                        <w:t xml:space="preserve">Marker </w:t>
-                      </w:r>
-                      <w:r>
-                        <w:rPr>
-                          <w:lang w:val="fr-CA"/>
-                        </w:rPr>
-                        <w:t>15</w:t>
+                        <w:t>Marker 15</w:t>
                       </w:r>
                     </w:p>
                   </w:txbxContent>
@@ -1306,13 +1194,7 @@
                               <w:rPr>
                                 <w:lang w:val="fr-CA"/>
                               </w:rPr>
-                              <w:t xml:space="preserve">Marker </w:t>
-                            </w:r>
-                            <w:r>
-                              <w:rPr>
-                                <w:lang w:val="fr-CA"/>
-                              </w:rPr>
-                              <w:t>9</w:t>
+                              <w:t>Marker 9</w:t>
                             </w:r>
                           </w:p>
                         </w:txbxContent>
@@ -1344,13 +1226,7 @@
                         <w:rPr>
                           <w:lang w:val="fr-CA"/>
                         </w:rPr>
-                        <w:t xml:space="preserve">Marker </w:t>
-                      </w:r>
-                      <w:r>
-                        <w:rPr>
-                          <w:lang w:val="fr-CA"/>
-                        </w:rPr>
-                        <w:t>9</w:t>
+                        <w:t>Marker 9</w:t>
                       </w:r>
                     </w:p>
                   </w:txbxContent>
@@ -1897,6 +1773,7 @@
     <w:lsdException w:name="HTML Sample" w:semiHidden="1" w:unhideWhenUsed="1"/>
     <w:lsdException w:name="HTML Typewriter" w:semiHidden="1" w:unhideWhenUsed="1"/>
     <w:lsdException w:name="HTML Variable" w:semiHidden="1" w:unhideWhenUsed="1"/>
+    <w:lsdException w:name="Normal Table" w:semiHidden="1" w:unhideWhenUsed="1"/>
     <w:lsdException w:name="annotation subject" w:semiHidden="1" w:unhideWhenUsed="1"/>
     <w:lsdException w:name="No List" w:semiHidden="1" w:unhideWhenUsed="1"/>
     <w:lsdException w:name="Outline List 1" w:semiHidden="1" w:unhideWhenUsed="1"/>
@@ -1943,8 +1820,10 @@
     <w:lsdException w:name="Table Subtle 2" w:semiHidden="1" w:unhideWhenUsed="1"/>
     <w:lsdException w:name="Table Web 1" w:semiHidden="1" w:unhideWhenUsed="1"/>
     <w:lsdException w:name="Table Web 2" w:semiHidden="1" w:unhideWhenUsed="1"/>
+    <w:lsdException w:name="Table Web 3" w:semiHidden="1" w:unhideWhenUsed="1"/>
     <w:lsdException w:name="Balloon Text" w:semiHidden="1" w:unhideWhenUsed="1"/>
     <w:lsdException w:name="Table Grid" w:uiPriority="39"/>
+    <w:lsdException w:name="Table Theme" w:semiHidden="1" w:unhideWhenUsed="1"/>
     <w:lsdException w:name="Placeholder Text" w:semiHidden="1"/>
     <w:lsdException w:name="No Spacing" w:uiPriority="1" w:qFormat="1"/>
     <w:lsdException w:name="Light Shading" w:uiPriority="60"/>

</xml_diff>

<commit_message>
Added eyebrows as movement and noise reduction for javascript face api
</commit_message>
<xml_diff>
--- a/Assets/StreamingAssets/FacialLandmarking/Markers .docx
+++ b/Assets/StreamingAssets/FacialLandmarking/Markers .docx
@@ -20,6 +20,32 @@
         </w:rPr>
         <w:t>0] = Marker 5</w:t>
       </w:r>
+      <w:r>
+        <w:rPr>
+          <w:lang w:val="en-US"/>
+        </w:rPr>
+        <w:t xml:space="preserve"> </w:t>
+      </w:r>
+      <w:r>
+        <w:rPr>
+          <w:lang w:val="en-US"/>
+        </w:rPr>
+        <w:t xml:space="preserve">(used for </w:t>
+      </w:r>
+      <w:proofErr w:type="spellStart"/>
+      <w:r>
+        <w:rPr>
+          <w:lang w:val="en-US"/>
+        </w:rPr>
+        <w:t>HeadRigidBody</w:t>
+      </w:r>
+      <w:proofErr w:type="spellEnd"/>
+      <w:r>
+        <w:rPr>
+          <w:lang w:val="en-US"/>
+        </w:rPr>
+        <w:t>)</w:t>
+      </w:r>
     </w:p>
     <w:p>
       <w:proofErr w:type="gramStart"/>
@@ -39,6 +65,32 @@
         </w:rPr>
         <w:t>1] = Marker 6</w:t>
       </w:r>
+      <w:r>
+        <w:rPr>
+          <w:lang w:val="en-US"/>
+        </w:rPr>
+        <w:t xml:space="preserve"> </w:t>
+      </w:r>
+      <w:r>
+        <w:rPr>
+          <w:lang w:val="en-US"/>
+        </w:rPr>
+        <w:t xml:space="preserve">(used for </w:t>
+      </w:r>
+      <w:proofErr w:type="spellStart"/>
+      <w:r>
+        <w:rPr>
+          <w:lang w:val="en-US"/>
+        </w:rPr>
+        <w:t>HeadRigidBody</w:t>
+      </w:r>
+      <w:proofErr w:type="spellEnd"/>
+      <w:r>
+        <w:rPr>
+          <w:lang w:val="en-US"/>
+        </w:rPr>
+        <w:t>)</w:t>
+      </w:r>
     </w:p>
     <w:p>
       <w:proofErr w:type="gramStart"/>
@@ -56,7 +108,19 @@
         <w:rPr>
           <w:lang w:val="en-US"/>
         </w:rPr>
-        <w:t>2] = Marker 7</w:t>
+        <w:t xml:space="preserve">2] = Marker </w:t>
+      </w:r>
+      <w:r>
+        <w:rPr>
+          <w:lang w:val="en-US"/>
+        </w:rPr>
+        <w:t>10</w:t>
+      </w:r>
+      <w:r>
+        <w:rPr>
+          <w:lang w:val="en-US"/>
+        </w:rPr>
+        <w:t xml:space="preserve"> (???)</w:t>
       </w:r>
     </w:p>
     <w:p>
@@ -77,6 +141,8 @@
         </w:rPr>
         <w:t>3] = Marker 8 = MouthOpeningMarker1</w:t>
       </w:r>
+      <w:bookmarkStart w:id="0" w:name="_GoBack"/>
+      <w:bookmarkEnd w:id="0"/>
     </w:p>
     <w:p>
       <w:proofErr w:type="gramStart"/>
@@ -113,7 +179,33 @@
         <w:rPr>
           <w:lang w:val="en-US"/>
         </w:rPr>
-        <w:t>5] = Marker 10</w:t>
+        <w:t xml:space="preserve">5] = Marker </w:t>
+      </w:r>
+      <w:r>
+        <w:rPr>
+          <w:lang w:val="en-US"/>
+        </w:rPr>
+        <w:t>7</w:t>
+      </w:r>
+      <w:r>
+        <w:rPr>
+          <w:lang w:val="en-US"/>
+        </w:rPr>
+        <w:t xml:space="preserve"> (used for </w:t>
+      </w:r>
+      <w:proofErr w:type="spellStart"/>
+      <w:r>
+        <w:rPr>
+          <w:lang w:val="en-US"/>
+        </w:rPr>
+        <w:t>HeadRigidBody</w:t>
+      </w:r>
+      <w:proofErr w:type="spellEnd"/>
+      <w:r>
+        <w:rPr>
+          <w:lang w:val="en-US"/>
+        </w:rPr>
+        <w:t>)</w:t>
       </w:r>
     </w:p>
     <w:p>
@@ -233,6 +325,9 @@
     <w:p/>
     <w:p>
       <w:r>
+        <w:rPr>
+          <w:noProof/>
+        </w:rPr>
         <w:drawing>
           <wp:anchor distT="0" distB="0" distL="114300" distR="114300" simplePos="0" relativeHeight="251681792" behindDoc="1" locked="0" layoutInCell="1" allowOverlap="1" wp14:anchorId="007D1AE7" wp14:editId="692C4D83">
             <wp:simplePos x="0" y="0"/>
@@ -627,7 +722,13 @@
                               <w:rPr>
                                 <w:lang w:val="fr-CA"/>
                               </w:rPr>
-                              <w:t>Marker 10</w:t>
+                              <w:t xml:space="preserve">Marker </w:t>
+                            </w:r>
+                            <w:r>
+                              <w:rPr>
+                                <w:lang w:val="fr-CA"/>
+                              </w:rPr>
+                              <w:t>7</w:t>
                             </w:r>
                           </w:p>
                         </w:txbxContent>
@@ -663,7 +764,13 @@
                         <w:rPr>
                           <w:lang w:val="fr-CA"/>
                         </w:rPr>
-                        <w:t>Marker 10</w:t>
+                        <w:t xml:space="preserve">Marker </w:t>
+                      </w:r>
+                      <w:r>
+                        <w:rPr>
+                          <w:lang w:val="fr-CA"/>
+                        </w:rPr>
+                        <w:t>7</w:t>
                       </w:r>
                     </w:p>
                   </w:txbxContent>
@@ -673,7 +780,6 @@
           </mc:Fallback>
         </mc:AlternateContent>
       </w:r>
-      <w:bookmarkStart w:id="0" w:name="_GoBack"/>
       <w:r>
         <w:rPr>
           <w:noProof/>
@@ -743,7 +849,6 @@
           </mc:Fallback>
         </mc:AlternateContent>
       </w:r>
-      <w:bookmarkEnd w:id="0"/>
       <w:r>
         <w:rPr>
           <w:noProof/>
@@ -1384,7 +1489,13 @@
                               <w:rPr>
                                 <w:lang w:val="fr-CA"/>
                               </w:rPr>
-                              <w:t>Marker 7</w:t>
+                              <w:t xml:space="preserve">Marker </w:t>
+                            </w:r>
+                            <w:r>
+                              <w:rPr>
+                                <w:lang w:val="fr-CA"/>
+                              </w:rPr>
+                              <w:t>10</w:t>
                             </w:r>
                           </w:p>
                         </w:txbxContent>
@@ -1416,7 +1527,13 @@
                         <w:rPr>
                           <w:lang w:val="fr-CA"/>
                         </w:rPr>
-                        <w:t>Marker 7</w:t>
+                        <w:t xml:space="preserve">Marker </w:t>
+                      </w:r>
+                      <w:r>
+                        <w:rPr>
+                          <w:lang w:val="fr-CA"/>
+                        </w:rPr>
+                        <w:t>10</w:t>
                       </w:r>
                     </w:p>
                   </w:txbxContent>

</xml_diff>